<commit_message>
? should we remove pairs that did not oviposit from analysis? would liekly make fecundity (and possibly longevity and preovi) Normal
</commit_message>
<xml_diff>
--- a/Results.docx
+++ b/Results.docx
@@ -123,7 +123,13 @@
     </w:p>
     <w:p>
       <w:r>
-        <w:t>Trials were reared in commercial incubators. Seven treatments were designed to simulate greenhouse conditions under supplemental lighting</w:t>
+        <w:t>Trials were reared in commercial incubators</w:t>
+      </w:r>
+      <w:r>
+        <w:t xml:space="preserve"> (info)</w:t>
+      </w:r>
+      <w:r>
+        <w:t>. Seven treatments were designed to simulate greenhouse conditions under supplemental lighting</w:t>
       </w:r>
       <w:r>
         <w:t xml:space="preserve"> within commercial incubators by controlling</w:t>

</xml_diff>

<commit_message>
crisis averted and added greyscale to graphs
</commit_message>
<xml_diff>
--- a/Results.docx
+++ b/Results.docx
@@ -1142,18 +1142,6 @@
         </w:numPr>
       </w:pPr>
       <w:r>
-        <w:t>Individuals that lived for less than 1 day</w:t>
-      </w:r>
-    </w:p>
-    <w:p>
-      <w:pPr>
-        <w:pStyle w:val="ListParagraph"/>
-        <w:numPr>
-          <w:ilvl w:val="0"/>
-          <w:numId w:val="6"/>
-        </w:numPr>
-      </w:pPr>
-      <w:r>
         <w:t>Tibia length measurements were only taken on adults, and only adults were sexed</w:t>
       </w:r>
     </w:p>
@@ -4943,7 +4931,6 @@
                 <w:color w:val="000000"/>
                 <w:lang w:eastAsia="en-CA"/>
               </w:rPr>
-              <w:lastRenderedPageBreak/>
               <w:t>2</w:t>
             </w:r>
           </w:p>
@@ -5492,6 +5479,7 @@
                 <w:color w:val="000000"/>
                 <w:lang w:eastAsia="en-CA"/>
               </w:rPr>
+              <w:lastRenderedPageBreak/>
               <w:t>2</w:t>
             </w:r>
           </w:p>
@@ -8515,7 +8503,6 @@
                 <w:color w:val="000000"/>
                 <w:lang w:eastAsia="en-CA"/>
               </w:rPr>
-              <w:lastRenderedPageBreak/>
               <w:t>Treatment</w:t>
             </w:r>
           </w:p>
@@ -8934,6 +8921,7 @@
                 <w:color w:val="000000"/>
                 <w:lang w:eastAsia="en-CA"/>
               </w:rPr>
+              <w:lastRenderedPageBreak/>
               <w:t>Block:Treatment</w:t>
             </w:r>
           </w:p>

</xml_diff>

<commit_message>
Bar Graphs for Adult life history
</commit_message>
<xml_diff>
--- a/Results.docx
+++ b/Results.docx
@@ -232,6 +232,9 @@
     </w:p>
     <w:p>
       <w:r>
+        <w:rPr>
+          <w:noProof/>
+        </w:rPr>
         <w:drawing>
           <wp:inline distT="0" distB="0" distL="0" distR="0" wp14:anchorId="1820CBA7" wp14:editId="65B41159">
             <wp:extent cx="5943600" cy="1416685"/>
@@ -370,6 +373,261 @@
       <w:r>
         <w:t xml:space="preserve"> with ventilated lids and sterile vermiculite lining the bottom. </w:t>
       </w:r>
+      <w:proofErr w:type="spellStart"/>
+      <w:r>
+        <w:rPr>
+          <w:i/>
+          <w:iCs/>
+        </w:rPr>
+        <w:t>Ephestia</w:t>
+      </w:r>
+      <w:proofErr w:type="spellEnd"/>
+      <w:r>
+        <w:rPr>
+          <w:i/>
+          <w:iCs/>
+        </w:rPr>
+        <w:t xml:space="preserve"> </w:t>
+      </w:r>
+      <w:proofErr w:type="spellStart"/>
+      <w:r>
+        <w:rPr>
+          <w:i/>
+          <w:iCs/>
+        </w:rPr>
+        <w:t>kuehniella</w:t>
+      </w:r>
+      <w:proofErr w:type="spellEnd"/>
+      <w:r>
+        <w:t xml:space="preserve"> eggs</w:t>
+      </w:r>
+      <w:r>
+        <w:t xml:space="preserve"> (brand?)</w:t>
+      </w:r>
+      <w:r>
+        <w:t xml:space="preserve"> adherent to 3.34cm</w:t>
+      </w:r>
+      <w:r>
+        <w:rPr>
+          <w:vertAlign w:val="superscript"/>
+        </w:rPr>
+        <w:t>2</w:t>
+      </w:r>
+      <w:r>
+        <w:t xml:space="preserve"> Post-it notes were provided as diet, as per the protocol by </w:t>
+      </w:r>
+      <w:r>
+        <w:fldChar w:fldCharType="begin" w:fldLock="1"/>
+      </w:r>
+      <w:r>
+        <w:instrText>ADDIN CSL_CITATION {"citationItems":[{"id":"ITEM-1","itemData":{"author":[{"dropping-particle":"","family":"Waite","given":"Meghann Olivia","non-dropping-particle":"","parse-names":false,"suffix":""}],"id":"ITEM-1","issued":{"date-parts":[["2012"]]},"number-of-pages":"1-116","publisher":"University of Guelph","title":"New Strategies to Improve the Efficiency of the Biological Control Agent , Orius insidiosus ( Say ), in Greenhouse Ornamental Crops","type":"thesis"},"uris":["http://www.mendeley.com/documents/?uuid=7b803860-086a-4a06-b57e-1c5bccbadff0"]}],"mendeley":{"formattedCitation":"(Waite, 2012)","manualFormatting":"Waite (2012)","plainTextFormattedCitation":"(Waite, 2012)","previouslyFormattedCitation":"(Waite, 2012)"},"properties":{"noteIndex":0},"schema":"https://github.com/citation-style-language/schema/raw/master/csl-citation.json"}</w:instrText>
+      </w:r>
+      <w:r>
+        <w:fldChar w:fldCharType="separate"/>
+      </w:r>
+      <w:r>
+        <w:rPr>
+          <w:noProof/>
+        </w:rPr>
+        <w:t xml:space="preserve">Waite </w:t>
+      </w:r>
+      <w:r>
+        <w:rPr>
+          <w:noProof/>
+        </w:rPr>
+        <w:t>(</w:t>
+      </w:r>
+      <w:r>
+        <w:rPr>
+          <w:noProof/>
+        </w:rPr>
+        <w:t>2012)</w:t>
+      </w:r>
+      <w:r>
+        <w:fldChar w:fldCharType="end"/>
+      </w:r>
+      <w:r>
+        <w:t xml:space="preserve">. </w:t>
+      </w:r>
+      <w:r>
+        <w:lastRenderedPageBreak/>
+        <w:t xml:space="preserve">Whole </w:t>
+      </w:r>
+      <w:r>
+        <w:rPr>
+          <w:i/>
+          <w:iCs/>
+        </w:rPr>
+        <w:t>Phaseolus vulgaris</w:t>
+      </w:r>
+      <w:r>
+        <w:t xml:space="preserve"> beans were added as an oviposition substrate, and water-soaked cotton balls as source of moisture.</w:t>
+      </w:r>
+      <w:r>
+        <w:t xml:space="preserve"> The growth cabinet containing the colony is set to the same conditions as the Summer treatment (24</w:t>
+      </w:r>
+      <w:r>
+        <w:rPr>
+          <w:rFonts w:ascii="DengXian" w:eastAsia="DengXian" w:hAnsi="DengXian" w:hint="eastAsia"/>
+        </w:rPr>
+        <w:t>°</w:t>
+      </w:r>
+      <w:r>
+        <w:t xml:space="preserve">C, 60% RH, </w:t>
+      </w:r>
+      <w:r>
+        <w:t>L16:D8 photoperiod, 83W/m</w:t>
+      </w:r>
+      <w:r>
+        <w:rPr>
+          <w:vertAlign w:val="superscript"/>
+        </w:rPr>
+        <w:t>2</w:t>
+      </w:r>
+      <w:r>
+        <w:rPr>
+          <w:vertAlign w:val="superscript"/>
+        </w:rPr>
+        <w:t xml:space="preserve"> </w:t>
+      </w:r>
+      <w:r>
+        <w:t>intensity).</w:t>
+      </w:r>
+    </w:p>
+    <w:p>
+      <w:r>
+        <w:t>2.</w:t>
+      </w:r>
+      <w:r>
+        <w:t>4</w:t>
+      </w:r>
+      <w:r>
+        <w:t xml:space="preserve"> Emergence</w:t>
+      </w:r>
+    </w:p>
+    <w:p>
+      <w:r>
+        <w:t>In determining % emergence, beans on which eggs had been oviposited in the colony were placed in small plastic Petri plates (size) and moved to a treatment at random</w:t>
+      </w:r>
+      <w:r>
+        <w:t xml:space="preserve"> (how often?)</w:t>
+      </w:r>
+      <w:r>
+        <w:t>. The number of eggs on each bean was counted and marked by a permanent marker. Beans were checked</w:t>
+      </w:r>
+      <w:r>
+        <w:t xml:space="preserve"> every 24 hours</w:t>
+      </w:r>
+      <w:r>
+        <w:t xml:space="preserve"> for eclosion, indicated by an opened operculum, and nymphs </w:t>
+      </w:r>
+      <w:r>
+        <w:t>were</w:t>
+      </w:r>
+      <w:r>
+        <w:t xml:space="preserve"> counted</w:t>
+      </w:r>
+      <w:r>
+        <w:t xml:space="preserve"> and removed (?)</w:t>
+      </w:r>
+      <w:r>
+        <w:t>.</w:t>
+      </w:r>
+      <w:r>
+        <w:t xml:space="preserve"> Beans remained in the colony for 7 days at which point all eggs that did not hatch were counted (??).</w:t>
+      </w:r>
+      <w:r>
+        <w:t xml:space="preserve"> </w:t>
+      </w:r>
+    </w:p>
+    <w:p>
+      <w:r>
+        <w:t>2.</w:t>
+      </w:r>
+      <w:r>
+        <w:t>5</w:t>
+      </w:r>
+      <w:r>
+        <w:t xml:space="preserve"> Nymphal Development</w:t>
+      </w:r>
+    </w:p>
+    <w:p>
+      <w:r>
+        <w:t>Smaller colony containers were established in each treatment using individuals from the main colony</w:t>
+      </w:r>
+      <w:r>
+        <w:t xml:space="preserve">, </w:t>
+      </w:r>
+      <w:r>
+        <w:rPr>
+          <w:i/>
+          <w:iCs/>
+        </w:rPr>
+        <w:t>Ephestia</w:t>
+      </w:r>
+      <w:r>
+        <w:t xml:space="preserve"> diet, and beans for oviposition (?)</w:t>
+      </w:r>
+      <w:r>
+        <w:t>.</w:t>
+      </w:r>
+      <w:r>
+        <w:t xml:space="preserve"> The colony was checked every 24 hours (?) for newly </w:t>
+      </w:r>
+      <w:r>
+        <w:t>eclosed</w:t>
+      </w:r>
+      <w:r>
+        <w:t xml:space="preserve"> nymphs</w:t>
+      </w:r>
+      <w:r>
+        <w:t xml:space="preserve">, which were then transferred individually to 5cm diameter Petri plate with a ventilated lid, </w:t>
+      </w:r>
+      <w:r>
+        <w:t>20</w:t>
+      </w:r>
+      <w:r>
+        <w:t>ml</w:t>
+      </w:r>
+      <w:r>
+        <w:t xml:space="preserve"> </w:t>
+      </w:r>
+      <w:r>
+        <w:t xml:space="preserve">of </w:t>
+      </w:r>
+      <w:r>
+        <w:t xml:space="preserve">sterilized </w:t>
+      </w:r>
+      <w:r>
+        <w:t>water agar</w:t>
+      </w:r>
+      <w:r>
+        <w:t xml:space="preserve"> (autoclave specifications?)</w:t>
+      </w:r>
+      <w:r>
+        <w:t xml:space="preserve"> covered by a</w:t>
+      </w:r>
+      <w:r>
+        <w:t xml:space="preserve">n inverted </w:t>
+      </w:r>
+      <w:r>
+        <w:t>pepper leaf disk (surface sterilized using 10% bleach solution (brand?)</w:t>
+      </w:r>
+      <w:r>
+        <w:t>), and one 0.</w:t>
+      </w:r>
+      <w:r>
+        <w:t>5cm</w:t>
+      </w:r>
+      <w:r>
+        <w:rPr>
+          <w:vertAlign w:val="superscript"/>
+        </w:rPr>
+        <w:t>2</w:t>
+      </w:r>
+      <w:r>
+        <w:t xml:space="preserve"> </w:t>
+      </w:r>
       <w:r>
         <w:rPr>
           <w:i/>
@@ -377,283 +635,37 @@
         </w:rPr>
         <w:t xml:space="preserve">Ephestia </w:t>
       </w:r>
-      <w:proofErr w:type="spellStart"/>
-      <w:r>
-        <w:rPr>
-          <w:i/>
-          <w:iCs/>
-        </w:rPr>
-        <w:t>kuehniella</w:t>
-      </w:r>
-      <w:proofErr w:type="spellEnd"/>
-      <w:r>
-        <w:t xml:space="preserve"> eggs</w:t>
-      </w:r>
-      <w:r>
-        <w:t xml:space="preserve"> (brand?)</w:t>
-      </w:r>
-      <w:r>
-        <w:t xml:space="preserve"> adherent to 3.34cm</w:t>
-      </w:r>
-      <w:r>
-        <w:rPr>
-          <w:vertAlign w:val="superscript"/>
-        </w:rPr>
-        <w:t>2</w:t>
-      </w:r>
-      <w:r>
-        <w:t xml:space="preserve"> Post-it notes were provided as diet, as per the protocol by </w:t>
-      </w:r>
-      <w:r>
-        <w:fldChar w:fldCharType="begin" w:fldLock="1"/>
-      </w:r>
-      <w:r>
-        <w:instrText>ADDIN CSL_CITATION {"citationItems":[{"id":"ITEM-1","itemData":{"author":[{"dropping-particle":"","family":"Waite","given":"Meghann Olivia","non-dropping-particle":"","parse-names":false,"suffix":""}],"id":"ITEM-1","issued":{"date-parts":[["2012"]]},"number-of-pages":"1-116","publisher":"University of Guelph","title":"New Strategies to Improve the Efficiency of the Biological Control Agent , Orius insidiosus ( Say ), in Greenhouse Ornamental Crops","type":"thesis"},"uris":["http://www.mendeley.com/documents/?uuid=7b803860-086a-4a06-b57e-1c5bccbadff0"]}],"mendeley":{"formattedCitation":"(Waite, 2012)","manualFormatting":"Waite (2012)","plainTextFormattedCitation":"(Waite, 2012)","previouslyFormattedCitation":"(Waite, 2012)"},"properties":{"noteIndex":0},"schema":"https://github.com/citation-style-language/schema/raw/master/csl-citation.json"}</w:instrText>
-      </w:r>
-      <w:r>
-        <w:fldChar w:fldCharType="separate"/>
-      </w:r>
-      <w:r>
-        <w:rPr>
-          <w:noProof/>
-        </w:rPr>
-        <w:t xml:space="preserve">Waite </w:t>
-      </w:r>
-      <w:r>
-        <w:rPr>
-          <w:noProof/>
-        </w:rPr>
-        <w:t>(</w:t>
-      </w:r>
-      <w:r>
-        <w:rPr>
-          <w:noProof/>
-        </w:rPr>
-        <w:t>2012)</w:t>
-      </w:r>
-      <w:r>
-        <w:fldChar w:fldCharType="end"/>
-      </w:r>
-      <w:r>
-        <w:t xml:space="preserve">. </w:t>
-      </w:r>
-      <w:r>
-        <w:lastRenderedPageBreak/>
-        <w:t xml:space="preserve">Whole </w:t>
-      </w:r>
-      <w:r>
-        <w:rPr>
-          <w:i/>
-          <w:iCs/>
-        </w:rPr>
-        <w:t>Phaseolus vulgaris</w:t>
-      </w:r>
-      <w:r>
-        <w:t xml:space="preserve"> beans were added as an oviposition substrate, and water-soaked cotton balls as source of moisture.</w:t>
-      </w:r>
-      <w:r>
-        <w:t xml:space="preserve"> The growth cabinet containing the colony is set to the same conditions as the Summer treatment (24</w:t>
-      </w:r>
-      <w:r>
-        <w:rPr>
-          <w:rFonts w:ascii="DengXian" w:eastAsia="DengXian" w:hAnsi="DengXian" w:hint="eastAsia"/>
-        </w:rPr>
-        <w:t>°</w:t>
-      </w:r>
-      <w:r>
-        <w:t xml:space="preserve">C, 60% RH, </w:t>
-      </w:r>
-      <w:r>
-        <w:t>L16:D8 photoperiod, 83W/m</w:t>
-      </w:r>
-      <w:r>
-        <w:rPr>
-          <w:vertAlign w:val="superscript"/>
-        </w:rPr>
-        <w:t>2</w:t>
-      </w:r>
-      <w:r>
-        <w:rPr>
-          <w:vertAlign w:val="superscript"/>
-        </w:rPr>
-        <w:t xml:space="preserve"> </w:t>
-      </w:r>
-      <w:r>
-        <w:t>intensity).</w:t>
+      <w:r>
+        <w:t>diet square. Individuals were monitored every 24 hours for mo</w:t>
+      </w:r>
+      <w:r>
+        <w:t>u</w:t>
+      </w:r>
+      <w:r>
+        <w:t>lting and the date recorded until the adult instar or death. Adults were immediately preserved in 70%</w:t>
+      </w:r>
+      <w:r>
+        <w:t xml:space="preserve"> (?)</w:t>
+      </w:r>
+      <w:r>
+        <w:t xml:space="preserve"> ethanol</w:t>
+      </w:r>
+      <w:r>
+        <w:t xml:space="preserve">, and eventually sexed and their hind tibia length measured using a microscope and micrometer (brands?). </w:t>
       </w:r>
     </w:p>
     <w:p>
       <w:r>
-        <w:t>2.</w:t>
-      </w:r>
-      <w:r>
-        <w:t>4</w:t>
-      </w:r>
-      <w:r>
-        <w:t xml:space="preserve"> Emergence</w:t>
-      </w:r>
-    </w:p>
-    <w:p>
-      <w:r>
-        <w:t>In determining % emergence, beans on which eggs had been oviposited in the colony were placed in small plastic Petri plates (size) and moved to a treatment at random</w:t>
-      </w:r>
-      <w:r>
-        <w:t xml:space="preserve"> (how often?)</w:t>
-      </w:r>
-      <w:r>
-        <w:t>. The number of eggs on each bean was counted and marked by a permanent marker. Beans were checked</w:t>
-      </w:r>
-      <w:r>
-        <w:t xml:space="preserve"> every 24 hours</w:t>
-      </w:r>
-      <w:r>
-        <w:t xml:space="preserve"> for eclosion, indicated by an opened operculum, and nymphs </w:t>
-      </w:r>
-      <w:r>
-        <w:t>were</w:t>
-      </w:r>
-      <w:r>
-        <w:t xml:space="preserve"> counted</w:t>
-      </w:r>
-      <w:r>
-        <w:t xml:space="preserve"> and removed (?)</w:t>
+        <w:t>2</w:t>
       </w:r>
       <w:r>
         <w:t>.</w:t>
       </w:r>
       <w:r>
-        <w:t xml:space="preserve"> Beans remained in the colony for 7 days at which point all eggs that did not hatch were counted (??).</w:t>
-      </w:r>
-      <w:r>
-        <w:t xml:space="preserve"> </w:t>
-      </w:r>
-    </w:p>
-    <w:p>
-      <w:r>
-        <w:t>2.</w:t>
-      </w:r>
-      <w:r>
-        <w:t>5</w:t>
-      </w:r>
-      <w:r>
-        <w:t xml:space="preserve"> Nymphal Development</w:t>
-      </w:r>
-    </w:p>
-    <w:p>
-      <w:r>
-        <w:t>Smaller colony containers were established in each treatment using individuals from the main colony</w:t>
-      </w:r>
-      <w:r>
-        <w:t xml:space="preserve">, </w:t>
-      </w:r>
-      <w:r>
-        <w:rPr>
-          <w:i/>
-          <w:iCs/>
-        </w:rPr>
-        <w:t>Ephestia</w:t>
-      </w:r>
-      <w:r>
-        <w:t xml:space="preserve"> diet, and beans for oviposition (?)</w:t>
-      </w:r>
-      <w:r>
-        <w:t>.</w:t>
-      </w:r>
-      <w:r>
-        <w:t xml:space="preserve"> The colony was checked every 24 hours (?) for newly </w:t>
-      </w:r>
-      <w:r>
-        <w:t>eclosed</w:t>
-      </w:r>
-      <w:r>
-        <w:t xml:space="preserve"> nymphs</w:t>
-      </w:r>
-      <w:r>
-        <w:t xml:space="preserve">, which were then transferred individually to 5cm diameter Petri plate with a ventilated lid, </w:t>
-      </w:r>
-      <w:r>
-        <w:t>20</w:t>
-      </w:r>
-      <w:r>
-        <w:t>ml</w:t>
-      </w:r>
-      <w:r>
-        <w:t xml:space="preserve"> </w:t>
-      </w:r>
-      <w:r>
-        <w:t xml:space="preserve">of </w:t>
-      </w:r>
-      <w:r>
-        <w:t xml:space="preserve">sterilized </w:t>
-      </w:r>
-      <w:r>
-        <w:t>water agar</w:t>
-      </w:r>
-      <w:r>
-        <w:t xml:space="preserve"> (autoclave specifications?)</w:t>
-      </w:r>
-      <w:r>
-        <w:t xml:space="preserve"> covered by a</w:t>
-      </w:r>
-      <w:r>
-        <w:t xml:space="preserve">n inverted </w:t>
-      </w:r>
-      <w:r>
-        <w:t>pepper leaf disk (surface sterilized using 10% bleach solution (brand?)</w:t>
-      </w:r>
-      <w:r>
-        <w:t>), and one 0.</w:t>
-      </w:r>
-      <w:r>
-        <w:t>5cm</w:t>
-      </w:r>
-      <w:r>
-        <w:rPr>
-          <w:vertAlign w:val="superscript"/>
-        </w:rPr>
-        <w:t>2</w:t>
-      </w:r>
-      <w:r>
-        <w:t xml:space="preserve"> </w:t>
-      </w:r>
-      <w:r>
-        <w:rPr>
-          <w:i/>
-          <w:iCs/>
-        </w:rPr>
-        <w:t xml:space="preserve">Ephestia </w:t>
-      </w:r>
-      <w:r>
-        <w:t>diet square. Individuals were monitored every 24 hours for mo</w:t>
-      </w:r>
-      <w:r>
-        <w:t>u</w:t>
-      </w:r>
-      <w:r>
-        <w:t>lting and the date recorded until the adult instar or death. Adults were immediately preserved in 70%</w:t>
-      </w:r>
-      <w:r>
-        <w:t xml:space="preserve"> (?)</w:t>
-      </w:r>
-      <w:r>
-        <w:t xml:space="preserve"> ethanol</w:t>
-      </w:r>
-      <w:r>
-        <w:t xml:space="preserve">, and eventually sexed and their hind tibia length measured using a microscope and micrometer (brands?). </w:t>
-      </w:r>
-    </w:p>
-    <w:p>
-      <w:r>
-        <w:t>2</w:t>
-      </w:r>
-      <w:r>
-        <w:t>.</w:t>
-      </w:r>
-      <w:r>
         <w:t>6</w:t>
       </w:r>
       <w:r>
-        <w:t xml:space="preserve"> Longevity, Fecundity, and Pre-oviposition Period</w:t>
+        <w:t xml:space="preserve"> Longevity, Fecundity, and Preoviposition Period</w:t>
       </w:r>
     </w:p>
     <w:p>
@@ -7945,6 +7957,9 @@
         <w:jc w:val="center"/>
       </w:pPr>
       <w:r>
+        <w:rPr>
+          <w:noProof/>
+        </w:rPr>
         <w:drawing>
           <wp:inline distT="0" distB="0" distL="0" distR="0" wp14:anchorId="1E596990" wp14:editId="4A0515AA">
             <wp:extent cx="5943600" cy="4509135"/>
@@ -9745,6 +9760,9 @@
         <w:jc w:val="center"/>
       </w:pPr>
       <w:r>
+        <w:rPr>
+          <w:noProof/>
+        </w:rPr>
         <w:drawing>
           <wp:inline distT="0" distB="0" distL="0" distR="0" wp14:anchorId="16774DF3" wp14:editId="0A3D21B9">
             <wp:extent cx="5943600" cy="4443730"/>
@@ -10578,6 +10596,9 @@
         <w:jc w:val="center"/>
       </w:pPr>
       <w:r>
+        <w:rPr>
+          <w:noProof/>
+        </w:rPr>
         <w:lastRenderedPageBreak/>
         <w:drawing>
           <wp:inline distT="0" distB="0" distL="0" distR="0" wp14:anchorId="049CEB9C" wp14:editId="08022007">
@@ -16605,6 +16626,9 @@
         <w:jc w:val="center"/>
       </w:pPr>
       <w:r>
+        <w:rPr>
+          <w:noProof/>
+        </w:rPr>
         <w:drawing>
           <wp:inline distT="0" distB="0" distL="0" distR="0" wp14:anchorId="2042567B" wp14:editId="2A6A654A">
             <wp:extent cx="5943600" cy="4443730"/>
@@ -19344,7 +19368,7 @@
         <w:ind w:left="1080"/>
       </w:pPr>
       <w:r>
-        <w:t>Fixed a calculation error in Pre-oviposition period</w:t>
+        <w:t>Fixed a calculation error in Preoviposition period</w:t>
       </w:r>
     </w:p>
     <w:p>
@@ -29794,12 +29818,18 @@
         <w:t xml:space="preserve">.4 </w:t>
       </w:r>
       <w:r>
-        <w:t>Pre-oviposition Period</w:t>
+        <w:t>Preoviposition Period</w:t>
       </w:r>
     </w:p>
     <w:p>
       <w:r>
-        <w:t xml:space="preserve">Pre-oviposition period has a distribution skewed to the right across each of the seven treatments (Figure 8, Figure 10, Table 9). </w:t>
+        <w:t>Pr</w:t>
+      </w:r>
+      <w:r>
+        <w:t>eo</w:t>
+      </w:r>
+      <w:r>
+        <w:t xml:space="preserve">viposition period has a distribution skewed to the right across each of the seven treatments (Figure 8, Figure 10, Table 9). </w:t>
       </w:r>
       <w:r>
         <w:t>In a</w:t>
@@ -29808,7 +29838,7 @@
         <w:t xml:space="preserve"> one-way ANOVA, we reject the null hypothesis and conclude there is a significant difference in mean </w:t>
       </w:r>
       <w:r>
-        <w:t>pre-oviposition period</w:t>
+        <w:t>preoviposition period</w:t>
       </w:r>
       <w:r>
         <w:t xml:space="preserve"> across treatment</w:t>
@@ -29974,7 +30004,7 @@
                 <w:color w:val="000000"/>
                 <w:lang w:eastAsia="en-CA"/>
               </w:rPr>
-              <w:t>Table 7: Pre-oviposition Period (days) Summary Statistics</w:t>
+              <w:t>Table 7: Preoviposition Period (days) Summary Statistics</w:t>
             </w:r>
           </w:p>
         </w:tc>
@@ -31407,7 +31437,7 @@
         <w:jc w:val="center"/>
       </w:pPr>
       <w:r>
-        <w:t>Figure 8: Histograms of Pre-oviposition Period (days)</w:t>
+        <w:t>Figure 8: Histograms of Preoviposition Period (days)</w:t>
       </w:r>
     </w:p>
     <w:p/>
@@ -31460,7 +31490,7 @@
                 <w:color w:val="000000"/>
                 <w:lang w:eastAsia="en-CA"/>
               </w:rPr>
-              <w:t>Table 8: Pre-oviposition Period One-way ANOVA Results</w:t>
+              <w:t>Table 8: Preoviposition Period One-way ANOVA Results</w:t>
             </w:r>
           </w:p>
         </w:tc>
@@ -32159,7 +32189,7 @@
         <w:jc w:val="center"/>
       </w:pPr>
       <w:r>
-        <w:t>Figure 9: Pre-oviposition Period clustered boxplot with significant Treatment groups in a Tukey post-hoc test (alpha = 0.05). Points represent outlying values beyond 1.5*IQR</w:t>
+        <w:t>Figure 9: Preoviposition Period clustered boxplot with significant Treatment groups in a Tukey post-hoc test (alpha = 0.05). Points represent outlying values beyond 1.5*IQR</w:t>
       </w:r>
     </w:p>
     <w:p/>
@@ -32224,7 +32254,7 @@
                 <w:color w:val="000000"/>
                 <w:lang w:eastAsia="en-CA"/>
               </w:rPr>
-              <w:t>: Shapiro-Wilk test for normality of pre-oviposition period</w:t>
+              <w:t>: Shapiro-Wilk test for normality of preoviposition period</w:t>
             </w:r>
           </w:p>
         </w:tc>
@@ -33136,7 +33166,7 @@
         <w:jc w:val="center"/>
       </w:pPr>
       <w:r>
-        <w:t>Figure 10: Normal quantile plots for pre-oviposition period</w:t>
+        <w:t>Figure 10: Normal quantile plots for preoviposition period</w:t>
       </w:r>
     </w:p>
     <w:p/>
@@ -33166,7 +33196,7 @@
           <w:color w:val="000000"/>
           <w:lang w:eastAsia="en-CA"/>
         </w:rPr>
-        <w:t xml:space="preserve"> Test result for pre-oviposition period across Treatment: (F = 2.66, P = 1.61</w:t>
+        <w:t xml:space="preserve"> Test result for preoviposition period across Treatment: (F = 2.66, P = 1.61</w:t>
       </w:r>
       <w:r>
         <w:rPr>
@@ -36561,7 +36591,7 @@
     </w:p>
     <w:p>
       <w:r>
-        <w:t>- Pre-oviposition period: Summer is fastest, some effect of HB (and HR)</w:t>
+        <w:t>- Preoviposition period: Summer is fastest, some effect of HB (and HR)</w:t>
       </w:r>
     </w:p>
     <w:sectPr>

</xml_diff>